<commit_message>
Major Update - Added a load of files and code
</commit_message>
<xml_diff>
--- a/Set Scripts/Intro.docx
+++ b/Set Scripts/Intro.docx
@@ -4,31 +4,13 @@
   <w:body>
     <w:p>
       <w:r>
-        <w:t>W</w:t>
+        <w:t xml:space="preserve">Welcome to Figures in History! The channel where we delve into the lives of remarkable individuals who shaped the world we live in today. From visionaries and leaders to artists and innovators, we bring you ten key facts about some of the most influential figures from throughout history. Prepare to embark on a captivating journey through time, as we uncover the intriguing stories behind these remarkable </w:t>
       </w:r>
       <w:r>
-        <w:t>elcome to Figures in History!</w:t>
+        <w:t>people</w:t>
       </w:r>
       <w:r>
-        <w:t xml:space="preserve"> </w:t>
-      </w:r>
-      <w:r>
-        <w:t>The channel where we delve into the lives of remarkable individuals who shaped the world we live in today.</w:t>
-      </w:r>
-      <w:r>
-        <w:t xml:space="preserve"> </w:t>
-      </w:r>
-      <w:r>
-        <w:t>From visionaries and leaders to artists and innovators, we bring you ten key facts about some of the most influential figures from throughout history.</w:t>
-      </w:r>
-      <w:r>
-        <w:t xml:space="preserve"> </w:t>
-      </w:r>
-      <w:r>
-        <w:t>Prepare to embark on a captivating journey through time, as we uncover the intriguing stories behind these remarkable men and women.</w:t>
-      </w:r>
-      <w:r>
-        <w:t xml:space="preserve"> </w:t>
+        <w:t xml:space="preserve">. </w:t>
       </w:r>
       <w:r>
         <w:t>In each</w:t>

</xml_diff>

<commit_message>
Updates - Need to focus on removing stuff when published.
</commit_message>
<xml_diff>
--- a/Set Scripts/Intro.docx
+++ b/Set Scripts/Intro.docx
@@ -3,20 +3,23 @@
 <w:document xmlns:wpc="http://schemas.microsoft.com/office/word/2010/wordprocessingCanvas" xmlns:cx="http://schemas.microsoft.com/office/drawing/2014/chartex" xmlns:cx1="http://schemas.microsoft.com/office/drawing/2015/9/8/chartex" xmlns:cx2="http://schemas.microsoft.com/office/drawing/2015/10/21/chartex" xmlns:cx3="http://schemas.microsoft.com/office/drawing/2016/5/9/chartex" xmlns:cx4="http://schemas.microsoft.com/office/drawing/2016/5/10/chartex" xmlns:cx5="http://schemas.microsoft.com/office/drawing/2016/5/11/chartex" xmlns:cx6="http://schemas.microsoft.com/office/drawing/2016/5/12/chartex" xmlns:cx7="http://schemas.microsoft.com/office/drawing/2016/5/13/chartex" xmlns:cx8="http://schemas.microsoft.com/office/drawing/2016/5/14/chartex" xmlns:mc="http://schemas.openxmlformats.org/markup-compatibility/2006" xmlns:aink="http://schemas.microsoft.com/office/drawing/2016/ink" xmlns:am3d="http://schemas.microsoft.com/office/drawing/2017/model3d" xmlns:o="urn:schemas-microsoft-com:office:office" xmlns:oel="http://schemas.microsoft.com/office/2019/extlst" xmlns:r="http://schemas.openxmlformats.org/officeDocument/2006/relationships" xmlns:m="http://schemas.openxmlformats.org/officeDocument/2006/math" xmlns:v="urn:schemas-microsoft-com:vml" xmlns:wp14="http://schemas.microsoft.com/office/word/2010/wordprocessingDrawing" xmlns:wp="http://schemas.openxmlformats.org/drawingml/2006/wordprocessingDrawing" xmlns:w10="urn:schemas-microsoft-com:office:word" xmlns:w="http://schemas.openxmlformats.org/wordprocessingml/2006/main" xmlns:w14="http://schemas.microsoft.com/office/word/2010/wordml" xmlns:w15="http://schemas.microsoft.com/office/word/2012/wordml" xmlns:w16cex="http://schemas.microsoft.com/office/word/2018/wordml/cex" xmlns:w16cid="http://schemas.microsoft.com/office/word/2016/wordml/cid" xmlns:w16="http://schemas.microsoft.com/office/word/2018/wordml" xmlns:w16sdtdh="http://schemas.microsoft.com/office/word/2020/wordml/sdtdatahash" xmlns:w16se="http://schemas.microsoft.com/office/word/2015/wordml/symex" xmlns:wpg="http://schemas.microsoft.com/office/word/2010/wordprocessingGroup" xmlns:wpi="http://schemas.microsoft.com/office/word/2010/wordprocessingInk" xmlns:wne="http://schemas.microsoft.com/office/word/2006/wordml" xmlns:wps="http://schemas.microsoft.com/office/word/2010/wordprocessingShape" mc:Ignorable="w14 w15 w16se w16cid w16 w16cex w16sdtdh wp14">
   <w:body>
     <w:p>
+      <w:pPr>
+        <w:pStyle w:val="NoSpacing"/>
+      </w:pPr>
       <w:r>
-        <w:t xml:space="preserve">Welcome to Figures in History! The channel where we delve into the lives of remarkable individuals who shaped the world we live in today. From visionaries and leaders to artists and innovators, we bring you ten key facts about some of the most influential figures from throughout history. Prepare to embark on a captivating journey through time, as we uncover the intriguing stories behind these remarkable </w:t>
+        <w:t>Welcome to Figures in History!</w:t>
       </w:r>
       <w:r>
-        <w:t>people</w:t>
+        <w:t xml:space="preserve"> </w:t>
       </w:r>
       <w:r>
-        <w:t xml:space="preserve">. </w:t>
+        <w:t>We explore the lives of remarkable individuals who shaped our world. From visionaries and leaders to artists and innovators, we bring you ten key facts about some of the most influential figures from throughout history.</w:t>
       </w:r>
       <w:r>
-        <w:t>In each</w:t>
+        <w:t xml:space="preserve"> </w:t>
       </w:r>
       <w:r>
-        <w:t xml:space="preserve"> episode, we'll unveil fascinating details, shedding light on their accomplishments, struggles, and the lasting impact they've had on our world.</w:t>
+        <w:t>Join us on a captivating journey through time, as we uncover the intriguing stories behind these remarkable people.</w:t>
       </w:r>
     </w:p>
     <w:sectPr>
@@ -487,6 +490,15 @@
       <w:bCs/>
     </w:rPr>
   </w:style>
+  <w:style w:type="paragraph" w:styleId="NoSpacing">
+    <w:name w:val="No Spacing"/>
+    <w:uiPriority w:val="1"/>
+    <w:qFormat/>
+    <w:rsid w:val="00FD1D28"/>
+    <w:pPr>
+      <w:spacing w:after="0" w:line="240" w:lineRule="auto"/>
+    </w:pPr>
+  </w:style>
 </w:styles>
 </file>
 

</xml_diff>